<commit_message>
Updates to specify what's the J version
J version is the Basis of the UNIFIED code
</commit_message>
<xml_diff>
--- a/GMACS_Orig/VERSIONS_GMACS_Orig.docx
+++ b/GMACS_Orig/VERSIONS_GMACS_Orig.docx
@@ -113,7 +113,21 @@
         <w:rPr>
           <w:rFonts w:ascii="Times New Roman" w:hAnsi="Times New Roman" w:cs="Times New Roman"/>
         </w:rPr>
-        <w:t>ixed selectivity to allow for fixing (or not) the maximum selex to 1</w:t>
+        <w:t xml:space="preserve">ixed selectivity to allow for fixing (or not) the maximum </w:t>
+      </w:r>
+      <w:proofErr w:type="spellStart"/>
+      <w:r>
+        <w:rPr>
+          <w:rFonts w:ascii="Times New Roman" w:hAnsi="Times New Roman" w:cs="Times New Roman"/>
+        </w:rPr>
+        <w:t>selex</w:t>
+      </w:r>
+      <w:proofErr w:type="spellEnd"/>
+      <w:r>
+        <w:rPr>
+          <w:rFonts w:ascii="Times New Roman" w:hAnsi="Times New Roman" w:cs="Times New Roman"/>
+        </w:rPr>
+        <w:t xml:space="preserve"> to 1</w:t>
       </w:r>
     </w:p>
     <w:p>
@@ -158,8 +172,30 @@
         <w:rPr>
           <w:rFonts w:ascii="Times New Roman" w:hAnsi="Times New Roman" w:cs="Times New Roman"/>
         </w:rPr>
-        <w:t>Corrected the Gmacs_in.Ctl AND protected MLAState</w:t>
-      </w:r>
+        <w:t xml:space="preserve">Corrected the </w:t>
+      </w:r>
+      <w:proofErr w:type="spellStart"/>
+      <w:r>
+        <w:rPr>
+          <w:rFonts w:ascii="Times New Roman" w:hAnsi="Times New Roman" w:cs="Times New Roman"/>
+        </w:rPr>
+        <w:t>Gmacs_in.Ctl</w:t>
+      </w:r>
+      <w:proofErr w:type="spellEnd"/>
+      <w:r>
+        <w:rPr>
+          <w:rFonts w:ascii="Times New Roman" w:hAnsi="Times New Roman" w:cs="Times New Roman"/>
+        </w:rPr>
+        <w:t xml:space="preserve"> AND protected </w:t>
+      </w:r>
+      <w:proofErr w:type="spellStart"/>
+      <w:r>
+        <w:rPr>
+          <w:rFonts w:ascii="Times New Roman" w:hAnsi="Times New Roman" w:cs="Times New Roman"/>
+        </w:rPr>
+        <w:t>MLAState</w:t>
+      </w:r>
+      <w:proofErr w:type="spellEnd"/>
     </w:p>
     <w:p>
       <w:pPr>
@@ -386,7 +422,103 @@
         <w:rPr>
           <w:rFonts w:ascii="Times New Roman" w:hAnsi="Times New Roman" w:cs="Times New Roman"/>
         </w:rPr>
-        <w:t>Bug-fix – correct a condition on fhit in clalc_brute_equilibrium() and tempZ1 used in calc_predicted_project()</w:t>
+        <w:t xml:space="preserve">Bug-fix – correct a condition on </w:t>
+      </w:r>
+      <w:proofErr w:type="spellStart"/>
+      <w:r>
+        <w:rPr>
+          <w:rFonts w:ascii="Times New Roman" w:hAnsi="Times New Roman" w:cs="Times New Roman"/>
+        </w:rPr>
+        <w:t>fhit</w:t>
+      </w:r>
+      <w:proofErr w:type="spellEnd"/>
+      <w:r>
+        <w:rPr>
+          <w:rFonts w:ascii="Times New Roman" w:hAnsi="Times New Roman" w:cs="Times New Roman"/>
+        </w:rPr>
+        <w:t xml:space="preserve"> in </w:t>
+      </w:r>
+      <w:proofErr w:type="spellStart"/>
+      <w:r>
+        <w:rPr>
+          <w:rFonts w:ascii="Times New Roman" w:hAnsi="Times New Roman" w:cs="Times New Roman"/>
+        </w:rPr>
+        <w:t>clalc_brute_equilibrium</w:t>
+      </w:r>
+      <w:proofErr w:type="spellEnd"/>
+      <w:r>
+        <w:rPr>
+          <w:rFonts w:ascii="Times New Roman" w:hAnsi="Times New Roman" w:cs="Times New Roman"/>
+        </w:rPr>
+        <w:t xml:space="preserve">() and tempZ1 used in </w:t>
+      </w:r>
+      <w:proofErr w:type="spellStart"/>
+      <w:r>
+        <w:rPr>
+          <w:rFonts w:ascii="Times New Roman" w:hAnsi="Times New Roman" w:cs="Times New Roman"/>
+        </w:rPr>
+        <w:t>calc_predicted_project</w:t>
+      </w:r>
+      <w:proofErr w:type="spellEnd"/>
+      <w:r>
+        <w:rPr>
+          <w:rFonts w:ascii="Times New Roman" w:hAnsi="Times New Roman" w:cs="Times New Roman"/>
+        </w:rPr>
+        <w:t>()</w:t>
+      </w:r>
+    </w:p>
+    <w:p>
+      <w:pPr>
+        <w:pStyle w:val="NoSpacing"/>
+        <w:numPr>
+          <w:ilvl w:val="0"/>
+          <w:numId w:val="1"/>
+        </w:numPr>
+        <w:rPr>
+          <w:rFonts w:ascii="Times New Roman" w:hAnsi="Times New Roman" w:cs="Times New Roman"/>
+        </w:rPr>
+      </w:pPr>
+      <w:r>
+        <w:rPr>
+          <w:rFonts w:ascii="Times New Roman" w:hAnsi="Times New Roman" w:cs="Times New Roman"/>
+        </w:rPr>
+        <w:t>GMACS_V_2_01_</w:t>
+      </w:r>
+      <w:r>
+        <w:rPr>
+          <w:rFonts w:ascii="Times New Roman" w:hAnsi="Times New Roman" w:cs="Times New Roman"/>
+        </w:rPr>
+        <w:t xml:space="preserve">J: </w:t>
+      </w:r>
+      <w:r>
+        <w:rPr>
+          <w:rFonts w:ascii="Times New Roman" w:hAnsi="Times New Roman" w:cs="Times New Roman"/>
+        </w:rPr>
+        <w:t>GMACS_V_2_01_</w:t>
+      </w:r>
+      <w:r>
+        <w:rPr>
+          <w:rFonts w:ascii="Times New Roman" w:hAnsi="Times New Roman" w:cs="Times New Roman"/>
+        </w:rPr>
+        <w:t xml:space="preserve">I  + </w:t>
+      </w:r>
+    </w:p>
+    <w:p>
+      <w:pPr>
+        <w:pStyle w:val="NoSpacing"/>
+        <w:numPr>
+          <w:ilvl w:val="1"/>
+          <w:numId w:val="1"/>
+        </w:numPr>
+        <w:rPr>
+          <w:rFonts w:ascii="Times New Roman" w:hAnsi="Times New Roman" w:cs="Times New Roman"/>
+        </w:rPr>
+      </w:pPr>
+      <w:r>
+        <w:rPr>
+          <w:rFonts w:ascii="Times New Roman" w:hAnsi="Times New Roman" w:cs="Times New Roman"/>
+        </w:rPr>
+        <w:t>Option to consider terminally molting life history</w:t>
       </w:r>
     </w:p>
     <w:p>
@@ -397,6 +529,38 @@
           <w:rFonts w:ascii="Times New Roman" w:hAnsi="Times New Roman" w:cs="Times New Roman"/>
         </w:rPr>
       </w:pPr>
+    </w:p>
+    <w:p>
+      <w:pPr>
+        <w:pStyle w:val="NoSpacing"/>
+        <w:rPr>
+          <w:rFonts w:ascii="Times New Roman" w:hAnsi="Times New Roman" w:cs="Times New Roman"/>
+        </w:rPr>
+      </w:pPr>
+      <w:r>
+        <w:rPr>
+          <w:rFonts w:ascii="Times New Roman" w:hAnsi="Times New Roman" w:cs="Times New Roman"/>
+        </w:rPr>
+        <w:t>GMACS_V_2_01_</w:t>
+      </w:r>
+      <w:r>
+        <w:rPr>
+          <w:rFonts w:ascii="Times New Roman" w:hAnsi="Times New Roman" w:cs="Times New Roman"/>
+        </w:rPr>
+        <w:t>J</w:t>
+      </w:r>
+      <w:r>
+        <w:rPr>
+          <w:rFonts w:ascii="Times New Roman" w:hAnsi="Times New Roman" w:cs="Times New Roman"/>
+        </w:rPr>
+        <w:t xml:space="preserve">  = </w:t>
+      </w:r>
+      <w:r>
+        <w:rPr>
+          <w:rFonts w:ascii="Times New Roman" w:hAnsi="Times New Roman" w:cs="Times New Roman"/>
+        </w:rPr>
+        <w:t>UNIFIED CODE</w:t>
+      </w:r>
     </w:p>
     <w:sectPr>
       <w:pgSz w:w="12240" w:h="15840"/>

</xml_diff>